<commit_message>
Init TDTU Social Media Project
</commit_message>
<xml_diff>
--- a/Advaned NodeJS.docx
+++ b/Advaned NodeJS.docx
@@ -4,6 +4,110 @@
   <w:body>
     <w:p>
       <w:r>
+        <w:t>Clean code javascript</w:t>
+      </w:r>
+    </w:p>
+    <w:p>
+      <w:hyperlink r:id="rId4" w:history="1">
+        <w:r>
+          <w:rPr>
+            <w:rStyle w:val="Hyperlink"/>
+          </w:rPr>
+          <w:t>https://github.com/hienvd/clean-code-javascript/</w:t>
+        </w:r>
+      </w:hyperlink>
+    </w:p>
+    <w:p>
+      <w:r>
+        <w:t>https://github.com/leonardomso/33-js-concepts</w:t>
+      </w:r>
+    </w:p>
+    <w:p>
+      <w:r>
+        <w:t>Cấu trúc thư mục:</w:t>
+      </w:r>
+    </w:p>
+    <w:p>
+      <w:r>
+        <w:drawing>
+          <wp:inline distT="0" distB="0" distL="0" distR="0" wp14:anchorId="1774CEB1" wp14:editId="772A1DB6">
+            <wp:extent cx="3829584" cy="6668431"/>
+            <wp:effectExtent l="0" t="0" r="0" b="0"/>
+            <wp:docPr id="8" name="Picture 8"/>
+            <wp:cNvGraphicFramePr>
+              <a:graphicFrameLocks xmlns:a="http://schemas.openxmlformats.org/drawingml/2006/main" noChangeAspect="1"/>
+            </wp:cNvGraphicFramePr>
+            <a:graphic xmlns:a="http://schemas.openxmlformats.org/drawingml/2006/main">
+              <a:graphicData uri="http://schemas.openxmlformats.org/drawingml/2006/picture">
+                <pic:pic xmlns:pic="http://schemas.openxmlformats.org/drawingml/2006/picture">
+                  <pic:nvPicPr>
+                    <pic:cNvPr id="1" name=""/>
+                    <pic:cNvPicPr/>
+                  </pic:nvPicPr>
+                  <pic:blipFill>
+                    <a:blip r:embed="rId5"/>
+                    <a:stretch>
+                      <a:fillRect/>
+                    </a:stretch>
+                  </pic:blipFill>
+                  <pic:spPr>
+                    <a:xfrm>
+                      <a:off x="0" y="0"/>
+                      <a:ext cx="3829584" cy="6668431"/>
+                    </a:xfrm>
+                    <a:prstGeom prst="rect">
+                      <a:avLst/>
+                    </a:prstGeom>
+                  </pic:spPr>
+                </pic:pic>
+              </a:graphicData>
+            </a:graphic>
+          </wp:inline>
+        </w:drawing>
+      </w:r>
+    </w:p>
+    <w:p>
+      <w:r>
+        <w:lastRenderedPageBreak/>
+        <w:drawing>
+          <wp:inline distT="0" distB="0" distL="0" distR="0" wp14:anchorId="78B8DC7D" wp14:editId="66EFB2A0">
+            <wp:extent cx="4315427" cy="7706801"/>
+            <wp:effectExtent l="0" t="0" r="9525" b="8890"/>
+            <wp:docPr id="9" name="Picture 9"/>
+            <wp:cNvGraphicFramePr>
+              <a:graphicFrameLocks xmlns:a="http://schemas.openxmlformats.org/drawingml/2006/main" noChangeAspect="1"/>
+            </wp:cNvGraphicFramePr>
+            <a:graphic xmlns:a="http://schemas.openxmlformats.org/drawingml/2006/main">
+              <a:graphicData uri="http://schemas.openxmlformats.org/drawingml/2006/picture">
+                <pic:pic xmlns:pic="http://schemas.openxmlformats.org/drawingml/2006/picture">
+                  <pic:nvPicPr>
+                    <pic:cNvPr id="1" name=""/>
+                    <pic:cNvPicPr/>
+                  </pic:nvPicPr>
+                  <pic:blipFill>
+                    <a:blip r:embed="rId6"/>
+                    <a:stretch>
+                      <a:fillRect/>
+                    </a:stretch>
+                  </pic:blipFill>
+                  <pic:spPr>
+                    <a:xfrm>
+                      <a:off x="0" y="0"/>
+                      <a:ext cx="4315427" cy="7706801"/>
+                    </a:xfrm>
+                    <a:prstGeom prst="rect">
+                      <a:avLst/>
+                    </a:prstGeom>
+                  </pic:spPr>
+                </pic:pic>
+              </a:graphicData>
+            </a:graphic>
+          </wp:inline>
+        </w:drawing>
+      </w:r>
+    </w:p>
+    <w:p>
+      <w:r>
         <w:t>Note JWT:</w:t>
       </w:r>
     </w:p>
@@ -12,6 +116,7 @@
         <w:rPr>
           <w:noProof/>
         </w:rPr>
+        <w:lastRenderedPageBreak/>
         <w:drawing>
           <wp:inline distT="0" distB="0" distL="0" distR="0" wp14:anchorId="7741AA5A" wp14:editId="178BCD8D">
             <wp:extent cx="5760720" cy="4307205"/>
@@ -28,7 +133,7 @@
                     <pic:cNvPicPr/>
                   </pic:nvPicPr>
                   <pic:blipFill>
-                    <a:blip r:embed="rId4"/>
+                    <a:blip r:embed="rId7"/>
                     <a:stretch>
                       <a:fillRect/>
                     </a:stretch>
@@ -70,7 +175,7 @@
                     <pic:cNvPicPr/>
                   </pic:nvPicPr>
                   <pic:blipFill>
-                    <a:blip r:embed="rId5"/>
+                    <a:blip r:embed="rId8"/>
                     <a:stretch>
                       <a:fillRect/>
                     </a:stretch>
@@ -134,7 +239,7 @@
                     <pic:cNvPicPr/>
                   </pic:nvPicPr>
                   <pic:blipFill>
-                    <a:blip r:embed="rId6"/>
+                    <a:blip r:embed="rId9"/>
                     <a:stretch>
                       <a:fillRect/>
                     </a:stretch>
@@ -202,7 +307,7 @@
                     <pic:cNvPicPr/>
                   </pic:nvPicPr>
                   <pic:blipFill>
-                    <a:blip r:embed="rId7"/>
+                    <a:blip r:embed="rId10"/>
                     <a:stretch>
                       <a:fillRect/>
                     </a:stretch>
@@ -247,7 +352,7 @@
                     <pic:cNvPicPr/>
                   </pic:nvPicPr>
                   <pic:blipFill>
-                    <a:blip r:embed="rId8"/>
+                    <a:blip r:embed="rId11"/>
                     <a:stretch>
                       <a:fillRect/>
                     </a:stretch>
@@ -299,7 +404,7 @@
                     <pic:cNvPicPr/>
                   </pic:nvPicPr>
                   <pic:blipFill>
-                    <a:blip r:embed="rId9"/>
+                    <a:blip r:embed="rId12"/>
                     <a:stretch>
                       <a:fillRect/>
                     </a:stretch>
@@ -347,7 +452,7 @@
                     <pic:cNvPicPr/>
                   </pic:nvPicPr>
                   <pic:blipFill>
-                    <a:blip r:embed="rId10"/>
+                    <a:blip r:embed="rId13"/>
                     <a:stretch>
                       <a:fillRect/>
                     </a:stretch>
@@ -804,6 +909,29 @@
     <w:semiHidden/>
     <w:unhideWhenUsed/>
   </w:style>
+  <w:style w:type="character" w:styleId="Hyperlink">
+    <w:name w:val="Hyperlink"/>
+    <w:basedOn w:val="DefaultParagraphFont"/>
+    <w:uiPriority w:val="99"/>
+    <w:unhideWhenUsed/>
+    <w:rsid w:val="003F4F6C"/>
+    <w:rPr>
+      <w:color w:val="0563C1" w:themeColor="hyperlink"/>
+      <w:u w:val="single"/>
+    </w:rPr>
+  </w:style>
+  <w:style w:type="character" w:styleId="UnresolvedMention">
+    <w:name w:val="Unresolved Mention"/>
+    <w:basedOn w:val="DefaultParagraphFont"/>
+    <w:uiPriority w:val="99"/>
+    <w:semiHidden/>
+    <w:unhideWhenUsed/>
+    <w:rsid w:val="003F4F6C"/>
+    <w:rPr>
+      <w:color w:val="605E5C"/>
+      <w:shd w:val="clear" w:color="auto" w:fill="E1DFDD"/>
+    </w:rPr>
+  </w:style>
 </w:styles>
 </file>
 

</xml_diff>